<commit_message>
Static and Dynamic Tasks A done
</commit_message>
<xml_diff>
--- a/ImplementationandTestingunitstudentguide.docx
+++ b/ImplementationandTestingunitstudentguide.docx
@@ -24,18 +24,13 @@
     </w:p>
     <w:p>
       <w:r>
-        <w:t>Cohort 13</w:t>
-      </w:r>
-      <w:r>
-        <w:t xml:space="preserve"> </w:t>
+        <w:t xml:space="preserve">Cohort 13 </w:t>
       </w:r>
     </w:p>
     <w:p>
       <w:r>
         <w:t>23/06/2017</w:t>
       </w:r>
-      <w:bookmarkStart w:id="0" w:name="_GoBack"/>
-      <w:bookmarkEnd w:id="0"/>
     </w:p>
     <w:p/>
     <w:p/>
@@ -90,34 +85,47 @@
           <w:noProof/>
         </w:rPr>
         <w:drawing>
-          <wp:inline distT="114300" distB="114300" distL="114300" distR="114300" wp14:anchorId="03B55095" wp14:editId="5DE126AA">
-            <wp:extent cx="3757613" cy="2671525"/>
-            <wp:effectExtent l="0" t="0" r="0" b="0"/>
-            <wp:docPr id="6" name="image14.png"/>
-            <wp:cNvGraphicFramePr/>
+          <wp:inline distT="0" distB="0" distL="0" distR="0" wp14:anchorId="09BA8FEB" wp14:editId="14BD8300">
+            <wp:extent cx="4127500" cy="3073400"/>
+            <wp:effectExtent l="0" t="0" r="12700" b="0"/>
+            <wp:docPr id="9" name="Picture 9" descr="../../Desktop/Screen%20Shot%202017-06-23%20at%2010.30.27.png"/>
+            <wp:cNvGraphicFramePr>
+              <a:graphicFrameLocks xmlns:a="http://schemas.openxmlformats.org/drawingml/2006/main" noChangeAspect="1"/>
+            </wp:cNvGraphicFramePr>
             <a:graphic xmlns:a="http://schemas.openxmlformats.org/drawingml/2006/main">
               <a:graphicData uri="http://schemas.openxmlformats.org/drawingml/2006/picture">
                 <pic:pic xmlns:pic="http://schemas.openxmlformats.org/drawingml/2006/picture">
                   <pic:nvPicPr>
-                    <pic:cNvPr id="0" name="image14.png"/>
-                    <pic:cNvPicPr preferRelativeResize="0"/>
+                    <pic:cNvPr id="0" name="Picture 1" descr="../../Desktop/Screen%20Shot%202017-06-23%20at%2010.30.27.png"/>
+                    <pic:cNvPicPr>
+                      <a:picLocks noChangeAspect="1" noChangeArrowheads="1"/>
+                    </pic:cNvPicPr>
                   </pic:nvPicPr>
                   <pic:blipFill>
-                    <a:blip r:embed="rId4"/>
+                    <a:blip r:embed="rId4">
+                      <a:extLst>
+                        <a:ext uri="{28A0092B-C50C-407E-A947-70E740481C1C}">
+                          <a14:useLocalDpi xmlns:a14="http://schemas.microsoft.com/office/drawing/2010/main" val="0"/>
+                        </a:ext>
+                      </a:extLst>
+                    </a:blip>
                     <a:srcRect/>
                     <a:stretch>
                       <a:fillRect/>
                     </a:stretch>
                   </pic:blipFill>
-                  <pic:spPr>
+                  <pic:spPr bwMode="auto">
                     <a:xfrm>
                       <a:off x="0" y="0"/>
-                      <a:ext cx="3757613" cy="2671525"/>
+                      <a:ext cx="4127500" cy="3073400"/>
                     </a:xfrm>
                     <a:prstGeom prst="rect">
                       <a:avLst/>
                     </a:prstGeom>
-                    <a:ln/>
+                    <a:noFill/>
+                    <a:ln>
+                      <a:noFill/>
+                    </a:ln>
                   </pic:spPr>
                 </pic:pic>
               </a:graphicData>
@@ -172,34 +180,47 @@
           <w:noProof/>
         </w:rPr>
         <w:drawing>
-          <wp:inline distT="114300" distB="114300" distL="114300" distR="114300" wp14:anchorId="21952CFD" wp14:editId="72EBA898">
-            <wp:extent cx="1785938" cy="2987386"/>
-            <wp:effectExtent l="0" t="0" r="0" b="0"/>
-            <wp:docPr id="2" name="image9.png"/>
-            <wp:cNvGraphicFramePr/>
+          <wp:inline distT="0" distB="0" distL="0" distR="0" wp14:anchorId="2B42C03B" wp14:editId="00A74B99">
+            <wp:extent cx="2024107" cy="2953841"/>
+            <wp:effectExtent l="0" t="0" r="8255" b="0"/>
+            <wp:docPr id="10" name="Picture 10" descr="../../Desktop/Screen%20Shot%202017-06-23%20at%2010.39.59.png"/>
+            <wp:cNvGraphicFramePr>
+              <a:graphicFrameLocks xmlns:a="http://schemas.openxmlformats.org/drawingml/2006/main" noChangeAspect="1"/>
+            </wp:cNvGraphicFramePr>
             <a:graphic xmlns:a="http://schemas.openxmlformats.org/drawingml/2006/main">
               <a:graphicData uri="http://schemas.openxmlformats.org/drawingml/2006/picture">
                 <pic:pic xmlns:pic="http://schemas.openxmlformats.org/drawingml/2006/picture">
                   <pic:nvPicPr>
-                    <pic:cNvPr id="0" name="image9.png"/>
-                    <pic:cNvPicPr preferRelativeResize="0"/>
+                    <pic:cNvPr id="0" name="Picture 2" descr="../../Desktop/Screen%20Shot%202017-06-23%20at%2010.39.59.png"/>
+                    <pic:cNvPicPr>
+                      <a:picLocks noChangeAspect="1" noChangeArrowheads="1"/>
+                    </pic:cNvPicPr>
                   </pic:nvPicPr>
                   <pic:blipFill>
-                    <a:blip r:embed="rId5"/>
+                    <a:blip r:embed="rId5">
+                      <a:extLst>
+                        <a:ext uri="{28A0092B-C50C-407E-A947-70E740481C1C}">
+                          <a14:useLocalDpi xmlns:a14="http://schemas.microsoft.com/office/drawing/2010/main" val="0"/>
+                        </a:ext>
+                      </a:extLst>
+                    </a:blip>
                     <a:srcRect/>
                     <a:stretch>
                       <a:fillRect/>
                     </a:stretch>
                   </pic:blipFill>
-                  <pic:spPr>
+                  <pic:spPr bwMode="auto">
                     <a:xfrm>
                       <a:off x="0" y="0"/>
-                      <a:ext cx="1785938" cy="2987386"/>
+                      <a:ext cx="2036995" cy="2972649"/>
                     </a:xfrm>
                     <a:prstGeom prst="rect">
                       <a:avLst/>
                     </a:prstGeom>
-                    <a:ln/>
+                    <a:noFill/>
+                    <a:ln>
+                      <a:noFill/>
+                    </a:ln>
                   </pic:spPr>
                 </pic:pic>
               </a:graphicData>
@@ -213,64 +234,6 @@
       <w:r>
         <w:tab/>
       </w:r>
-      <w:r>
-        <w:tab/>
-      </w:r>
-      <w:r>
-        <w:tab/>
-      </w:r>
-      <w:r>
-        <w:tab/>
-      </w:r>
-    </w:p>
-    <w:p>
-      <w:r>
-        <w:tab/>
-      </w:r>
-      <w:r>
-        <w:tab/>
-      </w:r>
-      <w:r>
-        <w:tab/>
-      </w:r>
-      <w:r>
-        <w:tab/>
-      </w:r>
-      <w:r>
-        <w:tab/>
-      </w:r>
-      <w:r>
-        <w:tab/>
-      </w:r>
-    </w:p>
-    <w:p>
-      <w:r>
-        <w:tab/>
-      </w:r>
-      <w:r>
-        <w:tab/>
-      </w:r>
-      <w:r>
-        <w:tab/>
-      </w:r>
-      <w:r>
-        <w:tab/>
-      </w:r>
-      <w:r>
-        <w:tab/>
-      </w:r>
-      <w:r>
-        <w:tab/>
-      </w:r>
-      <w:r>
-        <w:tab/>
-      </w:r>
-      <w:r>
-        <w:tab/>
-      </w:r>
-      <w:r>
-        <w:tab/>
-      </w:r>
     </w:p>
     <w:p>
       <w:pPr>
@@ -279,10 +242,16 @@
         </w:rPr>
       </w:pPr>
       <w:r>
-        <w:rPr>
-          <w:b/>
-        </w:rPr>
-        <w:t>I.T 3 - Example of searching and sorting data.</w:t>
+        <w:tab/>
+      </w:r>
+      <w:r>
+        <w:tab/>
+      </w:r>
+      <w:r>
+        <w:tab/>
+      </w:r>
+      <w:r>
+        <w:tab/>
       </w:r>
     </w:p>
     <w:p>
@@ -296,6 +265,33 @@
           <w:b/>
         </w:rPr>
         <w:lastRenderedPageBreak/>
+        <w:t>I.T 3</w:t>
+      </w:r>
+      <w:r>
+        <w:rPr>
+          <w:b/>
+        </w:rPr>
+        <w:t>/4</w:t>
+      </w:r>
+      <w:bookmarkStart w:id="0" w:name="_GoBack"/>
+      <w:bookmarkEnd w:id="0"/>
+      <w:r>
+        <w:rPr>
+          <w:b/>
+        </w:rPr>
+        <w:t xml:space="preserve"> - Example of searching and sorting data.</w:t>
+      </w:r>
+    </w:p>
+    <w:p>
+      <w:pPr>
+        <w:rPr>
+          <w:b/>
+        </w:rPr>
+      </w:pPr>
+      <w:r>
+        <w:rPr>
+          <w:b/>
+        </w:rPr>
         <w:t xml:space="preserve"> </w:t>
       </w:r>
     </w:p>
@@ -320,34 +316,47 @@
           <w:noProof/>
         </w:rPr>
         <w:drawing>
-          <wp:inline distT="114300" distB="114300" distL="114300" distR="114300" wp14:anchorId="55AFC262" wp14:editId="52C10A7C">
-            <wp:extent cx="5731200" cy="1511300"/>
+          <wp:inline distT="0" distB="0" distL="0" distR="0" wp14:anchorId="4C957633" wp14:editId="24C4B661">
+            <wp:extent cx="3937635" cy="1803400"/>
             <wp:effectExtent l="0" t="0" r="0" b="0"/>
-            <wp:docPr id="3" name="image10.png"/>
-            <wp:cNvGraphicFramePr/>
+            <wp:docPr id="11" name="Picture 11" descr="../../Desktop/Screen%20Shot%202017-06-23%20at%2010.44.49.png"/>
+            <wp:cNvGraphicFramePr>
+              <a:graphicFrameLocks xmlns:a="http://schemas.openxmlformats.org/drawingml/2006/main" noChangeAspect="1"/>
+            </wp:cNvGraphicFramePr>
             <a:graphic xmlns:a="http://schemas.openxmlformats.org/drawingml/2006/main">
               <a:graphicData uri="http://schemas.openxmlformats.org/drawingml/2006/picture">
                 <pic:pic xmlns:pic="http://schemas.openxmlformats.org/drawingml/2006/picture">
                   <pic:nvPicPr>
-                    <pic:cNvPr id="0" name="image10.png"/>
-                    <pic:cNvPicPr preferRelativeResize="0"/>
+                    <pic:cNvPr id="0" name="Picture 3" descr="../../Desktop/Screen%20Shot%202017-06-23%20at%2010.44.49.png"/>
+                    <pic:cNvPicPr>
+                      <a:picLocks noChangeAspect="1" noChangeArrowheads="1"/>
+                    </pic:cNvPicPr>
                   </pic:nvPicPr>
                   <pic:blipFill>
-                    <a:blip r:embed="rId6"/>
+                    <a:blip r:embed="rId6">
+                      <a:extLst>
+                        <a:ext uri="{28A0092B-C50C-407E-A947-70E740481C1C}">
+                          <a14:useLocalDpi xmlns:a14="http://schemas.microsoft.com/office/drawing/2010/main" val="0"/>
+                        </a:ext>
+                      </a:extLst>
+                    </a:blip>
                     <a:srcRect/>
                     <a:stretch>
                       <a:fillRect/>
                     </a:stretch>
                   </pic:blipFill>
-                  <pic:spPr>
+                  <pic:spPr bwMode="auto">
                     <a:xfrm>
                       <a:off x="0" y="0"/>
-                      <a:ext cx="5731200" cy="1511300"/>
+                      <a:ext cx="3937635" cy="1803400"/>
                     </a:xfrm>
                     <a:prstGeom prst="rect">
                       <a:avLst/>
                     </a:prstGeom>
-                    <a:ln/>
+                    <a:noFill/>
+                    <a:ln>
+                      <a:noFill/>
+                    </a:ln>
                   </pic:spPr>
                 </pic:pic>
               </a:graphicData>
@@ -375,46 +384,51 @@
         <w:tab/>
       </w:r>
       <w:r>
-        <w:tab/>
-      </w:r>
-      <w:r>
-        <w:tab/>
-      </w:r>
-    </w:p>
-    <w:p>
-      <w:r>
         <w:rPr>
           <w:noProof/>
         </w:rPr>
         <w:drawing>
-          <wp:inline distT="114300" distB="114300" distL="114300" distR="114300" wp14:anchorId="52BC0B91" wp14:editId="13148F52">
-            <wp:extent cx="4652963" cy="1885918"/>
-            <wp:effectExtent l="0" t="0" r="0" b="0"/>
-            <wp:docPr id="8" name="image16.png"/>
-            <wp:cNvGraphicFramePr/>
+          <wp:inline distT="0" distB="0" distL="0" distR="0" wp14:anchorId="36553CF5" wp14:editId="119A0F46">
+            <wp:extent cx="2590800" cy="1562100"/>
+            <wp:effectExtent l="0" t="0" r="0" b="12700"/>
+            <wp:docPr id="12" name="Picture 12" descr="../../Desktop/Screen%20Shot%202017-06-23%20at%2010.46.21.png"/>
+            <wp:cNvGraphicFramePr>
+              <a:graphicFrameLocks xmlns:a="http://schemas.openxmlformats.org/drawingml/2006/main" noChangeAspect="1"/>
+            </wp:cNvGraphicFramePr>
             <a:graphic xmlns:a="http://schemas.openxmlformats.org/drawingml/2006/main">
               <a:graphicData uri="http://schemas.openxmlformats.org/drawingml/2006/picture">
                 <pic:pic xmlns:pic="http://schemas.openxmlformats.org/drawingml/2006/picture">
                   <pic:nvPicPr>
-                    <pic:cNvPr id="0" name="image16.png"/>
-                    <pic:cNvPicPr preferRelativeResize="0"/>
+                    <pic:cNvPr id="0" name="Picture 4" descr="../../Desktop/Screen%20Shot%202017-06-23%20at%2010.46.21.png"/>
+                    <pic:cNvPicPr>
+                      <a:picLocks noChangeAspect="1" noChangeArrowheads="1"/>
+                    </pic:cNvPicPr>
                   </pic:nvPicPr>
                   <pic:blipFill>
-                    <a:blip r:embed="rId7"/>
+                    <a:blip r:embed="rId7">
+                      <a:extLst>
+                        <a:ext uri="{28A0092B-C50C-407E-A947-70E740481C1C}">
+                          <a14:useLocalDpi xmlns:a14="http://schemas.microsoft.com/office/drawing/2010/main" val="0"/>
+                        </a:ext>
+                      </a:extLst>
+                    </a:blip>
                     <a:srcRect/>
                     <a:stretch>
                       <a:fillRect/>
                     </a:stretch>
                   </pic:blipFill>
-                  <pic:spPr>
+                  <pic:spPr bwMode="auto">
                     <a:xfrm>
                       <a:off x="0" y="0"/>
-                      <a:ext cx="4652963" cy="1885918"/>
+                      <a:ext cx="2590800" cy="1562100"/>
                     </a:xfrm>
                     <a:prstGeom prst="rect">
                       <a:avLst/>
                     </a:prstGeom>
-                    <a:ln/>
+                    <a:noFill/>
+                    <a:ln>
+                      <a:noFill/>
+                    </a:ln>
                   </pic:spPr>
                 </pic:pic>
               </a:graphicData>
@@ -431,88 +445,51 @@
     </w:p>
     <w:p>
       <w:r>
-        <w:t>(if you do not have a search and sort algorithm, write one up, take a screenshot and save until you have the certificate.)</w:t>
-      </w:r>
-    </w:p>
-    <w:p/>
-    <w:p>
-      <w:r>
-        <w:tab/>
-      </w:r>
-      <w:r>
-        <w:tab/>
-        <w:t xml:space="preserve"> </w:t>
-      </w:r>
-      <w:r>
-        <w:tab/>
-        <w:t xml:space="preserve"> </w:t>
-      </w:r>
-      <w:r>
-        <w:tab/>
-      </w:r>
-      <w:r>
-        <w:tab/>
-      </w:r>
-      <w:r>
-        <w:tab/>
-      </w:r>
-      <w:r>
-        <w:tab/>
-      </w:r>
-    </w:p>
-    <w:p>
-      <w:pPr>
-        <w:rPr>
-          <w:b/>
-        </w:rPr>
-      </w:pPr>
-      <w:r>
-        <w:rPr>
-          <w:b/>
-        </w:rPr>
-        <w:t>I.T 4 - Example of an array, a f</w:t>
-      </w:r>
-      <w:r>
-        <w:rPr>
-          <w:b/>
-        </w:rPr>
-        <w:t xml:space="preserve">unction that uses an array and the result </w:t>
-      </w:r>
-    </w:p>
-    <w:p>
-      <w:r>
         <w:rPr>
           <w:noProof/>
         </w:rPr>
         <w:drawing>
-          <wp:inline distT="114300" distB="114300" distL="114300" distR="114300" wp14:anchorId="16CB07DF" wp14:editId="05F9A9A4">
-            <wp:extent cx="4548188" cy="3316702"/>
+          <wp:inline distT="0" distB="0" distL="0" distR="0" wp14:anchorId="6F053E1B" wp14:editId="441C14DA">
+            <wp:extent cx="3860800" cy="1371600"/>
             <wp:effectExtent l="0" t="0" r="0" b="0"/>
-            <wp:docPr id="1" name="image8.png"/>
-            <wp:cNvGraphicFramePr/>
+            <wp:docPr id="13" name="Picture 13" descr="../../Desktop/Screen%20Shot%202017-06-23%20at%2010.51.37.png"/>
+            <wp:cNvGraphicFramePr>
+              <a:graphicFrameLocks xmlns:a="http://schemas.openxmlformats.org/drawingml/2006/main" noChangeAspect="1"/>
+            </wp:cNvGraphicFramePr>
             <a:graphic xmlns:a="http://schemas.openxmlformats.org/drawingml/2006/main">
               <a:graphicData uri="http://schemas.openxmlformats.org/drawingml/2006/picture">
                 <pic:pic xmlns:pic="http://schemas.openxmlformats.org/drawingml/2006/picture">
                   <pic:nvPicPr>
-                    <pic:cNvPr id="0" name="image8.png"/>
-                    <pic:cNvPicPr preferRelativeResize="0"/>
+                    <pic:cNvPr id="0" name="Picture 5" descr="../../Desktop/Screen%20Shot%202017-06-23%20at%2010.51.37.png"/>
+                    <pic:cNvPicPr>
+                      <a:picLocks noChangeAspect="1" noChangeArrowheads="1"/>
+                    </pic:cNvPicPr>
                   </pic:nvPicPr>
                   <pic:blipFill>
-                    <a:blip r:embed="rId8"/>
+                    <a:blip r:embed="rId8">
+                      <a:extLst>
+                        <a:ext uri="{28A0092B-C50C-407E-A947-70E740481C1C}">
+                          <a14:useLocalDpi xmlns:a14="http://schemas.microsoft.com/office/drawing/2010/main" val="0"/>
+                        </a:ext>
+                      </a:extLst>
+                    </a:blip>
                     <a:srcRect/>
                     <a:stretch>
                       <a:fillRect/>
                     </a:stretch>
                   </pic:blipFill>
-                  <pic:spPr>
+                  <pic:spPr bwMode="auto">
                     <a:xfrm>
                       <a:off x="0" y="0"/>
-                      <a:ext cx="4548188" cy="3316702"/>
+                      <a:ext cx="3860800" cy="1371600"/>
                     </a:xfrm>
                     <a:prstGeom prst="rect">
                       <a:avLst/>
                     </a:prstGeom>
-                    <a:ln/>
+                    <a:noFill/>
+                    <a:ln>
+                      <a:noFill/>
+                    </a:ln>
                   </pic:spPr>
                 </pic:pic>
               </a:graphicData>
@@ -520,13 +497,30 @@
           </wp:inline>
         </w:drawing>
       </w:r>
-    </w:p>
-    <w:p>
-      <w:r>
-        <w:tab/>
-      </w:r>
-      <w:r>
-        <w:tab/>
+      <w:r>
+        <w:tab/>
+      </w:r>
+      <w:r>
+        <w:tab/>
+      </w:r>
+    </w:p>
+    <w:p>
+      <w:r>
+        <w:t>(if you do not have a search and sort algorithm, write one up, take a screenshot and save until you have the certificate.)</w:t>
+      </w:r>
+    </w:p>
+    <w:p/>
+    <w:p>
+      <w:r>
+        <w:tab/>
+      </w:r>
+      <w:r>
+        <w:tab/>
+        <w:t xml:space="preserve"> </w:t>
+      </w:r>
+      <w:r>
+        <w:tab/>
+        <w:t xml:space="preserve"> </w:t>
       </w:r>
       <w:r>
         <w:tab/>
@@ -551,59 +545,68 @@
         <w:rPr>
           <w:b/>
         </w:rPr>
-        <w:lastRenderedPageBreak/>
-        <w:t xml:space="preserve">I.T 5 - Example of a hash, a function that uses a hash and the result </w:t>
-      </w:r>
-    </w:p>
-    <w:p>
-      <w:r>
-        <w:tab/>
-      </w:r>
-      <w:r>
-        <w:tab/>
-      </w:r>
-      <w:r>
-        <w:tab/>
-      </w:r>
-      <w:r>
-        <w:tab/>
-      </w:r>
-      <w:r>
-        <w:tab/>
-      </w:r>
-      <w:r>
-        <w:rPr>
+        <w:t>I.T 5</w:t>
+      </w:r>
+      <w:r>
+        <w:rPr>
+          <w:b/>
+        </w:rPr>
+        <w:t xml:space="preserve"> - Example of an array, a function that uses an array and the result </w:t>
+      </w:r>
+    </w:p>
+    <w:p>
+      <w:pPr>
+        <w:rPr>
+          <w:b/>
+        </w:rPr>
+      </w:pPr>
+      <w:r>
+        <w:rPr>
+          <w:b/>
           <w:noProof/>
         </w:rPr>
         <w:drawing>
-          <wp:inline distT="114300" distB="114300" distL="114300" distR="114300" wp14:anchorId="55EDB1D3" wp14:editId="1ACBBCCD">
-            <wp:extent cx="5731200" cy="2120900"/>
-            <wp:effectExtent l="0" t="0" r="0" b="0"/>
-            <wp:docPr id="7" name="image15.png"/>
-            <wp:cNvGraphicFramePr/>
+          <wp:inline distT="0" distB="0" distL="0" distR="0" wp14:anchorId="64BF3A00" wp14:editId="1115F54C">
+            <wp:extent cx="3251835" cy="2181305"/>
+            <wp:effectExtent l="0" t="0" r="0" b="3175"/>
+            <wp:docPr id="15" name="Picture 15" descr="../../Desktop/Screen%20Shot%202017-06-23%20at%2010.56.10.png"/>
+            <wp:cNvGraphicFramePr>
+              <a:graphicFrameLocks xmlns:a="http://schemas.openxmlformats.org/drawingml/2006/main" noChangeAspect="1"/>
+            </wp:cNvGraphicFramePr>
             <a:graphic xmlns:a="http://schemas.openxmlformats.org/drawingml/2006/main">
               <a:graphicData uri="http://schemas.openxmlformats.org/drawingml/2006/picture">
                 <pic:pic xmlns:pic="http://schemas.openxmlformats.org/drawingml/2006/picture">
                   <pic:nvPicPr>
-                    <pic:cNvPr id="0" name="image15.png"/>
-                    <pic:cNvPicPr preferRelativeResize="0"/>
+                    <pic:cNvPr id="0" name="Picture 7" descr="../../Desktop/Screen%20Shot%202017-06-23%20at%2010.56.10.png"/>
+                    <pic:cNvPicPr>
+                      <a:picLocks noChangeAspect="1" noChangeArrowheads="1"/>
+                    </pic:cNvPicPr>
                   </pic:nvPicPr>
                   <pic:blipFill>
-                    <a:blip r:embed="rId9"/>
+                    <a:blip r:embed="rId9" cstate="print">
+                      <a:extLst>
+                        <a:ext uri="{28A0092B-C50C-407E-A947-70E740481C1C}">
+                          <a14:useLocalDpi xmlns:a14="http://schemas.microsoft.com/office/drawing/2010/main" val="0"/>
+                        </a:ext>
+                      </a:extLst>
+                    </a:blip>
                     <a:srcRect/>
                     <a:stretch>
                       <a:fillRect/>
                     </a:stretch>
                   </pic:blipFill>
-                  <pic:spPr>
+                  <pic:spPr bwMode="auto">
                     <a:xfrm>
                       <a:off x="0" y="0"/>
-                      <a:ext cx="5731200" cy="2120900"/>
+                      <a:ext cx="3259076" cy="2186162"/>
                     </a:xfrm>
                     <a:prstGeom prst="rect">
                       <a:avLst/>
                     </a:prstGeom>
-                    <a:ln/>
+                    <a:noFill/>
+                    <a:ln>
+                      <a:noFill/>
+                    </a:ln>
                   </pic:spPr>
                 </pic:pic>
               </a:graphicData>
@@ -613,64 +616,59 @@
       </w:r>
     </w:p>
     <w:p>
-      <w:r>
-        <w:tab/>
-      </w:r>
-      <w:r>
-        <w:tab/>
-      </w:r>
-      <w:r>
-        <w:tab/>
-      </w:r>
-      <w:r>
-        <w:tab/>
-      </w:r>
-    </w:p>
-    <w:p>
-      <w:r>
-        <w:tab/>
-      </w:r>
-      <w:r>
-        <w:tab/>
-      </w:r>
-      <w:r>
-        <w:tab/>
-      </w:r>
-    </w:p>
-    <w:p>
-      <w:r>
-        <w:rPr>
+      <w:pPr>
+        <w:rPr>
+          <w:b/>
+        </w:rPr>
+      </w:pPr>
+      <w:r>
+        <w:rPr>
+          <w:b/>
           <w:noProof/>
         </w:rPr>
+        <w:lastRenderedPageBreak/>
         <w:drawing>
-          <wp:inline distT="114300" distB="114300" distL="114300" distR="114300" wp14:anchorId="1516D373" wp14:editId="27BAA77D">
-            <wp:extent cx="2439728" cy="842963"/>
+          <wp:inline distT="0" distB="0" distL="0" distR="0" wp14:anchorId="50611721" wp14:editId="4298F543">
+            <wp:extent cx="2616200" cy="609600"/>
             <wp:effectExtent l="0" t="0" r="0" b="0"/>
-            <wp:docPr id="5" name="image13.png"/>
-            <wp:cNvGraphicFramePr/>
+            <wp:docPr id="17" name="Picture 17" descr="../../Desktop/Screen%20Shot%202017-06-23%20at%2010.56.44.png"/>
+            <wp:cNvGraphicFramePr>
+              <a:graphicFrameLocks xmlns:a="http://schemas.openxmlformats.org/drawingml/2006/main" noChangeAspect="1"/>
+            </wp:cNvGraphicFramePr>
             <a:graphic xmlns:a="http://schemas.openxmlformats.org/drawingml/2006/main">
               <a:graphicData uri="http://schemas.openxmlformats.org/drawingml/2006/picture">
                 <pic:pic xmlns:pic="http://schemas.openxmlformats.org/drawingml/2006/picture">
                   <pic:nvPicPr>
-                    <pic:cNvPr id="0" name="image13.png"/>
-                    <pic:cNvPicPr preferRelativeResize="0"/>
+                    <pic:cNvPr id="0" name="Picture 9" descr="../../Desktop/Screen%20Shot%202017-06-23%20at%2010.56.44.png"/>
+                    <pic:cNvPicPr>
+                      <a:picLocks noChangeAspect="1" noChangeArrowheads="1"/>
+                    </pic:cNvPicPr>
                   </pic:nvPicPr>
                   <pic:blipFill>
-                    <a:blip r:embed="rId10"/>
+                    <a:blip r:embed="rId10">
+                      <a:extLst>
+                        <a:ext uri="{28A0092B-C50C-407E-A947-70E740481C1C}">
+                          <a14:useLocalDpi xmlns:a14="http://schemas.microsoft.com/office/drawing/2010/main" val="0"/>
+                        </a:ext>
+                      </a:extLst>
+                    </a:blip>
                     <a:srcRect/>
                     <a:stretch>
                       <a:fillRect/>
                     </a:stretch>
                   </pic:blipFill>
-                  <pic:spPr>
+                  <pic:spPr bwMode="auto">
                     <a:xfrm>
                       <a:off x="0" y="0"/>
-                      <a:ext cx="2439728" cy="842963"/>
+                      <a:ext cx="2616200" cy="609600"/>
                     </a:xfrm>
                     <a:prstGeom prst="rect">
                       <a:avLst/>
                     </a:prstGeom>
-                    <a:ln/>
+                    <a:noFill/>
+                    <a:ln>
+                      <a:noFill/>
+                    </a:ln>
                   </pic:spPr>
                 </pic:pic>
               </a:graphicData>
@@ -678,16 +676,8 @@
           </wp:inline>
         </w:drawing>
       </w:r>
-      <w:r>
-        <w:tab/>
-      </w:r>
-      <w:r>
-        <w:tab/>
-      </w:r>
-      <w:r>
-        <w:tab/>
-      </w:r>
-    </w:p>
+    </w:p>
+    <w:p/>
     <w:p>
       <w:r>
         <w:tab/>
@@ -718,7 +708,211 @@
         <w:rPr>
           <w:b/>
         </w:rPr>
-        <w:t xml:space="preserve">I.T 6 - Example of polymorphism in a program </w:t>
+        <w:t>I.T 6</w:t>
+      </w:r>
+      <w:r>
+        <w:rPr>
+          <w:b/>
+        </w:rPr>
+        <w:t xml:space="preserve"> - Example of a hash, a function that uses a hash and the result </w:t>
+      </w:r>
+    </w:p>
+    <w:p>
+      <w:r>
+        <w:tab/>
+      </w:r>
+      <w:r>
+        <w:tab/>
+      </w:r>
+      <w:r>
+        <w:tab/>
+      </w:r>
+      <w:r>
+        <w:tab/>
+      </w:r>
+      <w:r>
+        <w:tab/>
+      </w:r>
+      <w:r>
+        <w:rPr>
+          <w:noProof/>
+        </w:rPr>
+        <w:drawing>
+          <wp:inline distT="0" distB="0" distL="0" distR="0" wp14:anchorId="44E9FC4D" wp14:editId="240B4EAD">
+            <wp:extent cx="5727700" cy="2819400"/>
+            <wp:effectExtent l="0" t="0" r="12700" b="0"/>
+            <wp:docPr id="18" name="Picture 18" descr="../../Desktop/Screen%20Shot%202017-06-23%20at%2011.14.06.png"/>
+            <wp:cNvGraphicFramePr>
+              <a:graphicFrameLocks xmlns:a="http://schemas.openxmlformats.org/drawingml/2006/main" noChangeAspect="1"/>
+            </wp:cNvGraphicFramePr>
+            <a:graphic xmlns:a="http://schemas.openxmlformats.org/drawingml/2006/main">
+              <a:graphicData uri="http://schemas.openxmlformats.org/drawingml/2006/picture">
+                <pic:pic xmlns:pic="http://schemas.openxmlformats.org/drawingml/2006/picture">
+                  <pic:nvPicPr>
+                    <pic:cNvPr id="0" name="Picture 10" descr="../../Desktop/Screen%20Shot%202017-06-23%20at%2011.14.06.png"/>
+                    <pic:cNvPicPr>
+                      <a:picLocks noChangeAspect="1" noChangeArrowheads="1"/>
+                    </pic:cNvPicPr>
+                  </pic:nvPicPr>
+                  <pic:blipFill>
+                    <a:blip r:embed="rId11">
+                      <a:extLst>
+                        <a:ext uri="{28A0092B-C50C-407E-A947-70E740481C1C}">
+                          <a14:useLocalDpi xmlns:a14="http://schemas.microsoft.com/office/drawing/2010/main" val="0"/>
+                        </a:ext>
+                      </a:extLst>
+                    </a:blip>
+                    <a:srcRect/>
+                    <a:stretch>
+                      <a:fillRect/>
+                    </a:stretch>
+                  </pic:blipFill>
+                  <pic:spPr bwMode="auto">
+                    <a:xfrm>
+                      <a:off x="0" y="0"/>
+                      <a:ext cx="5727700" cy="2819400"/>
+                    </a:xfrm>
+                    <a:prstGeom prst="rect">
+                      <a:avLst/>
+                    </a:prstGeom>
+                    <a:noFill/>
+                    <a:ln>
+                      <a:noFill/>
+                    </a:ln>
+                  </pic:spPr>
+                </pic:pic>
+              </a:graphicData>
+            </a:graphic>
+          </wp:inline>
+        </w:drawing>
+      </w:r>
+    </w:p>
+    <w:p>
+      <w:r>
+        <w:tab/>
+      </w:r>
+      <w:r>
+        <w:tab/>
+      </w:r>
+      <w:r>
+        <w:tab/>
+      </w:r>
+      <w:r>
+        <w:tab/>
+      </w:r>
+    </w:p>
+    <w:p>
+      <w:r>
+        <w:tab/>
+      </w:r>
+      <w:r>
+        <w:tab/>
+      </w:r>
+      <w:r>
+        <w:tab/>
+      </w:r>
+    </w:p>
+    <w:p>
+      <w:r>
+        <w:rPr>
+          <w:noProof/>
+        </w:rPr>
+        <w:drawing>
+          <wp:inline distT="0" distB="0" distL="0" distR="0" wp14:anchorId="49D5DC99" wp14:editId="5A909099">
+            <wp:extent cx="2641600" cy="609600"/>
+            <wp:effectExtent l="0" t="0" r="0" b="0"/>
+            <wp:docPr id="19" name="Picture 19" descr="../../Desktop/Screen%20Shot%202017-06-23%20at%2011.14.32.png"/>
+            <wp:cNvGraphicFramePr>
+              <a:graphicFrameLocks xmlns:a="http://schemas.openxmlformats.org/drawingml/2006/main" noChangeAspect="1"/>
+            </wp:cNvGraphicFramePr>
+            <a:graphic xmlns:a="http://schemas.openxmlformats.org/drawingml/2006/main">
+              <a:graphicData uri="http://schemas.openxmlformats.org/drawingml/2006/picture">
+                <pic:pic xmlns:pic="http://schemas.openxmlformats.org/drawingml/2006/picture">
+                  <pic:nvPicPr>
+                    <pic:cNvPr id="0" name="Picture 11" descr="../../Desktop/Screen%20Shot%202017-06-23%20at%2011.14.32.png"/>
+                    <pic:cNvPicPr>
+                      <a:picLocks noChangeAspect="1" noChangeArrowheads="1"/>
+                    </pic:cNvPicPr>
+                  </pic:nvPicPr>
+                  <pic:blipFill>
+                    <a:blip r:embed="rId12">
+                      <a:extLst>
+                        <a:ext uri="{28A0092B-C50C-407E-A947-70E740481C1C}">
+                          <a14:useLocalDpi xmlns:a14="http://schemas.microsoft.com/office/drawing/2010/main" val="0"/>
+                        </a:ext>
+                      </a:extLst>
+                    </a:blip>
+                    <a:srcRect/>
+                    <a:stretch>
+                      <a:fillRect/>
+                    </a:stretch>
+                  </pic:blipFill>
+                  <pic:spPr bwMode="auto">
+                    <a:xfrm>
+                      <a:off x="0" y="0"/>
+                      <a:ext cx="2641600" cy="609600"/>
+                    </a:xfrm>
+                    <a:prstGeom prst="rect">
+                      <a:avLst/>
+                    </a:prstGeom>
+                    <a:noFill/>
+                    <a:ln>
+                      <a:noFill/>
+                    </a:ln>
+                  </pic:spPr>
+                </pic:pic>
+              </a:graphicData>
+            </a:graphic>
+          </wp:inline>
+        </w:drawing>
+      </w:r>
+      <w:r>
+        <w:tab/>
+      </w:r>
+      <w:r>
+        <w:tab/>
+      </w:r>
+      <w:r>
+        <w:tab/>
+      </w:r>
+    </w:p>
+    <w:p>
+      <w:r>
+        <w:tab/>
+      </w:r>
+      <w:r>
+        <w:tab/>
+      </w:r>
+      <w:r>
+        <w:tab/>
+      </w:r>
+      <w:r>
+        <w:tab/>
+      </w:r>
+      <w:r>
+        <w:tab/>
+      </w:r>
+      <w:r>
+        <w:tab/>
+      </w:r>
+    </w:p>
+    <w:p>
+      <w:pPr>
+        <w:rPr>
+          <w:b/>
+        </w:rPr>
+      </w:pPr>
+      <w:r>
+        <w:rPr>
+          <w:b/>
+        </w:rPr>
+        <w:t>I.T 7</w:t>
+      </w:r>
+      <w:r>
+        <w:rPr>
+          <w:b/>
+        </w:rPr>
+        <w:t xml:space="preserve"> - Example of polymorphism in a program </w:t>
       </w:r>
     </w:p>
     <w:p/>
@@ -727,6 +921,7 @@
         <w:rPr>
           <w:noProof/>
         </w:rPr>
+        <w:lastRenderedPageBreak/>
         <w:drawing>
           <wp:inline distT="114300" distB="114300" distL="114300" distR="114300" wp14:anchorId="3EB82F8A" wp14:editId="3B04A5C3">
             <wp:extent cx="4367213" cy="4046838"/>
@@ -741,7 +936,7 @@
                     <pic:cNvPicPr preferRelativeResize="0"/>
                   </pic:nvPicPr>
                   <pic:blipFill>
-                    <a:blip r:embed="rId11"/>
+                    <a:blip r:embed="rId13"/>
                     <a:srcRect/>
                     <a:stretch>
                       <a:fillRect/>

</xml_diff>